<commit_message>
replaced resume with new files
</commit_message>
<xml_diff>
--- a/assets/resume-word.docx
+++ b/assets/resume-word.docx
@@ -266,20 +266,19 @@
           <w:rtl w:val="0"/>
           <w:lang w:val="en-US"/>
         </w:rPr>
-        <w:t>, I am actively pursuing Linux and Kubernetes certifications to further enhance my skills. Seeking a Junior DevOps role in a growth-oriented and positive work environment, I bring strong troubleshooting abilities in networking, operating systems, and security, combined with a deep understanding of DevOps principles. With prior experience administering and troubleshooting SaaS applications, I am eager to expand my knowledge and skills in automation and containerization to make meaningful contributions to a DevOps team.</w:t>
-      </w:r>
-    </w:p>
-    <w:p>
-      <w:pPr>
-        <w:pStyle w:val="Body A"/>
-        <w:spacing w:after="0" w:line="240" w:lineRule="auto"/>
-      </w:pPr>
-    </w:p>
-    <w:p>
-      <w:pPr>
-        <w:pStyle w:val="Body A"/>
-        <w:spacing w:after="0" w:line="240" w:lineRule="auto"/>
-        <w:jc w:val="center"/>
+        <w:t>, I am actively pursuing Linux and Kubernetes certifications to further enhance my skills. I bring strong troubleshooting abilities in networking, operating systems, and security, combined with a deep understanding of DevOps principles.</w:t>
+      </w:r>
+    </w:p>
+    <w:p>
+      <w:pPr>
+        <w:pStyle w:val="Body A"/>
+        <w:spacing w:after="0" w:line="240" w:lineRule="auto"/>
+      </w:pPr>
+    </w:p>
+    <w:p>
+      <w:pPr>
+        <w:pStyle w:val="Body A"/>
+        <w:spacing w:after="0" w:line="240" w:lineRule="auto"/>
         <w:rPr>
           <w:b w:val="1"/>
           <w:bCs w:val="1"/>
@@ -875,7 +874,7 @@
           <w:rtl w:val="0"/>
           <w:lang w:val="en-US"/>
         </w:rPr>
-        <w:t>Maintain and administer company-wide infrastructure, including servers, storage, and networking equipment</w:t>
+        <w:t>Maintain and administer company-wide infrastructure, including storage, and networking equipment</w:t>
       </w:r>
     </w:p>
     <w:p>
@@ -1849,7 +1848,12 @@
       <w:pPr>
         <w:pStyle w:val="Body A"/>
         <w:spacing w:after="0" w:line="240" w:lineRule="auto"/>
-        <w:jc w:val="center"/>
+      </w:pPr>
+    </w:p>
+    <w:p>
+      <w:pPr>
+        <w:pStyle w:val="Body A"/>
+        <w:spacing w:after="0" w:line="240" w:lineRule="auto"/>
         <w:rPr>
           <w:b w:val="1"/>
           <w:bCs w:val="1"/>
@@ -2144,7 +2148,6 @@
       <w:pPr>
         <w:pStyle w:val="Body A"/>
         <w:spacing w:after="0" w:line="240" w:lineRule="auto"/>
-        <w:jc w:val="center"/>
         <w:rPr>
           <w:b w:val="1"/>
           <w:bCs w:val="1"/>

</xml_diff>